<commit_message>
Fix actualización diseño base de datos con SPUEST## .
</commit_message>
<xml_diff>
--- a/DOCUMENTOS/Diseño Base Datos Sistema Control de Notas.docx
+++ b/DOCUMENTOS/Diseño Base Datos Sistema Control de Notas.docx
@@ -1992,6 +1992,75 @@
           </wp:inline>
         </w:drawing>
       </w:r>
+    </w:p>
+    <w:p>
+      <w:pPr>
+        <w:spacing w:after="200" w:line="240" w:lineRule="auto"/>
+        <w:rPr>
+          <w:rFonts w:ascii="Calibri" w:eastAsia="Calibri" w:hAnsi="Calibri" w:cs="Calibri"/>
+          <w:sz w:val="22"/>
+        </w:rPr>
+      </w:pPr>
+    </w:p>
+    <w:p>
+      <w:pPr>
+        <w:spacing w:after="0" w:line="240" w:lineRule="auto"/>
+        <w:rPr>
+          <w:rFonts w:ascii="Calibri" w:eastAsia="Calibri" w:hAnsi="Calibri" w:cs="Calibri"/>
+          <w:sz w:val="16"/>
+          <w:szCs w:val="16"/>
+        </w:rPr>
+      </w:pPr>
+      <w:r>
+        <w:rPr>
+          <w:rFonts w:ascii="Calibri" w:eastAsia="Calibri" w:hAnsi="Calibri" w:cs="Calibri"/>
+          <w:sz w:val="16"/>
+          <w:szCs w:val="16"/>
+        </w:rPr>
+        <w:t>SELECT USUARIOS.DNI, USUARIOS.NOMBRE, USUARIOS.APELLIDOS, NOTASFIN.CURSO, CURSOS.DESCRIPCION, NOTASFIN.AAAA, NOTASFIN.NOTA, USUARIOS.TIPOUSUA</w:t>
+      </w:r>
+      <w:r>
+        <w:rPr>
+          <w:rFonts w:ascii="Calibri" w:eastAsia="Calibri" w:hAnsi="Calibri" w:cs="Calibri"/>
+          <w:sz w:val="16"/>
+          <w:szCs w:val="16"/>
+        </w:rPr>
+        <w:t xml:space="preserve"> </w:t>
+      </w:r>
+      <w:r>
+        <w:rPr>
+          <w:rFonts w:ascii="Calibri" w:eastAsia="Calibri" w:hAnsi="Calibri" w:cs="Calibri"/>
+          <w:sz w:val="16"/>
+          <w:szCs w:val="16"/>
+        </w:rPr>
+        <w:t>FROM CURSOS RIGHT JOIN (USUARIOS LEFT JOIN NOTASFIN ON USUARIOS.DNI = NOTASFIN.DNI_ESTUDIANTE) ON CURSOS.CURSO = NOTASFIN.CURSO</w:t>
+      </w:r>
+      <w:r>
+        <w:rPr>
+          <w:rFonts w:ascii="Calibri" w:eastAsia="Calibri" w:hAnsi="Calibri" w:cs="Calibri"/>
+          <w:sz w:val="16"/>
+          <w:szCs w:val="16"/>
+        </w:rPr>
+        <w:t xml:space="preserve"> </w:t>
+      </w:r>
+      <w:r>
+        <w:rPr>
+          <w:rFonts w:ascii="Calibri" w:eastAsia="Calibri" w:hAnsi="Calibri" w:cs="Calibri"/>
+          <w:sz w:val="16"/>
+          <w:szCs w:val="16"/>
+        </w:rPr>
+        <w:t>WHERE (((USUARIOS.TIPOUSUA)='ESTUD'));</w:t>
+      </w:r>
+    </w:p>
+    <w:p>
+      <w:pPr>
+        <w:spacing w:after="0" w:line="240" w:lineRule="auto"/>
+        <w:rPr>
+          <w:rFonts w:ascii="Calibri" w:eastAsia="Calibri" w:hAnsi="Calibri" w:cs="Calibri"/>
+          <w:sz w:val="16"/>
+          <w:szCs w:val="16"/>
+        </w:rPr>
+      </w:pPr>
     </w:p>
     <w:p>
       <w:pPr>
@@ -2242,33 +2311,6 @@
         <w:spacing w:after="200" w:line="240" w:lineRule="auto"/>
         <w:rPr>
           <w:rFonts w:ascii="Calibri" w:eastAsia="Calibri" w:hAnsi="Calibri" w:cs="Calibri"/>
-          <w:sz w:val="22"/>
-        </w:rPr>
-      </w:pPr>
-    </w:p>
-    <w:p>
-      <w:pPr>
-        <w:spacing w:after="200" w:line="240" w:lineRule="auto"/>
-        <w:rPr>
-          <w:rFonts w:ascii="Calibri" w:eastAsia="Calibri" w:hAnsi="Calibri" w:cs="Calibri"/>
-          <w:sz w:val="22"/>
-        </w:rPr>
-      </w:pPr>
-    </w:p>
-    <w:p>
-      <w:pPr>
-        <w:spacing w:after="200" w:line="240" w:lineRule="auto"/>
-        <w:rPr>
-          <w:rFonts w:ascii="Calibri" w:eastAsia="Calibri" w:hAnsi="Calibri" w:cs="Calibri"/>
-          <w:sz w:val="22"/>
-        </w:rPr>
-      </w:pPr>
-    </w:p>
-    <w:p>
-      <w:pPr>
-        <w:spacing w:after="200" w:line="240" w:lineRule="auto"/>
-        <w:rPr>
-          <w:rFonts w:ascii="Calibri" w:eastAsia="Calibri" w:hAnsi="Calibri" w:cs="Calibri"/>
           <w:b/>
           <w:bCs/>
           <w:sz w:val="22"/>
@@ -2486,6 +2528,100 @@
           </wp:inline>
         </w:drawing>
       </w:r>
+    </w:p>
+    <w:p>
+      <w:pPr>
+        <w:spacing w:after="0" w:line="240" w:lineRule="auto"/>
+        <w:rPr>
+          <w:rFonts w:ascii="Calibri" w:eastAsia="Calibri" w:hAnsi="Calibri" w:cs="Calibri"/>
+          <w:sz w:val="16"/>
+          <w:szCs w:val="16"/>
+        </w:rPr>
+      </w:pPr>
+      <w:r>
+        <w:rPr>
+          <w:rFonts w:ascii="Calibri" w:eastAsia="Calibri" w:hAnsi="Calibri" w:cs="Calibri"/>
+          <w:sz w:val="16"/>
+          <w:szCs w:val="16"/>
+        </w:rPr>
+        <w:t xml:space="preserve">SELECT USUARIOS.DNI, USUARIOS.NOMBRE, USUARIOS.APELLIDOS, USUARIOS.TIPOUSUA, CURSOS.CURSO, CURSOS.DESCRIPCION, </w:t>
+      </w:r>
+    </w:p>
+    <w:p>
+      <w:pPr>
+        <w:spacing w:after="0" w:line="240" w:lineRule="auto"/>
+        <w:rPr>
+          <w:rFonts w:ascii="Calibri" w:eastAsia="Calibri" w:hAnsi="Calibri" w:cs="Calibri"/>
+          <w:sz w:val="16"/>
+          <w:szCs w:val="16"/>
+        </w:rPr>
+      </w:pPr>
+      <w:r>
+        <w:rPr>
+          <w:rFonts w:ascii="Calibri" w:eastAsia="Calibri" w:hAnsi="Calibri" w:cs="Calibri"/>
+          <w:sz w:val="16"/>
+          <w:szCs w:val="16"/>
+        </w:rPr>
+        <w:t>CURSOS.ESTADO, NOTASFIN.DNI_ESTUDIANTE, USUARIOS_1.NOMBRE, USUARIOS_1.APELLIDOS, NOTASFIN.AAAA, NOTASFIN.NOTA FROM ((USUARIOS INNER JOIN CURSOS ON USUARIOS.DNI = CURSOS.DNI_PROFESOR) INNER JOIN NOTASFIN ON CURSOS.CURSO = NOTASFIN.CURSO) INNER JOIN USUARIOS AS USUARIOS_1 ON NOTASFIN.DNI_ESTUDIANTE = USUARIOS_1.DNI WHERE (((USUARIOS.TIPOUSUA)=</w:t>
+      </w:r>
+      <w:r>
+        <w:rPr>
+          <w:rFonts w:ascii="Calibri" w:eastAsia="Calibri" w:hAnsi="Calibri" w:cs="Calibri"/>
+          <w:sz w:val="16"/>
+          <w:szCs w:val="16"/>
+        </w:rPr>
+        <w:t>’</w:t>
+      </w:r>
+      <w:r>
+        <w:rPr>
+          <w:rFonts w:ascii="Calibri" w:eastAsia="Calibri" w:hAnsi="Calibri" w:cs="Calibri"/>
+          <w:sz w:val="16"/>
+          <w:szCs w:val="16"/>
+        </w:rPr>
+        <w:t>PROFE</w:t>
+      </w:r>
+      <w:r>
+        <w:rPr>
+          <w:rFonts w:ascii="Calibri" w:eastAsia="Calibri" w:hAnsi="Calibri" w:cs="Calibri"/>
+          <w:sz w:val="16"/>
+          <w:szCs w:val="16"/>
+        </w:rPr>
+        <w:t>’</w:t>
+      </w:r>
+      <w:r>
+        <w:rPr>
+          <w:rFonts w:ascii="Calibri" w:eastAsia="Calibri" w:hAnsi="Calibri" w:cs="Calibri"/>
+          <w:sz w:val="16"/>
+          <w:szCs w:val="16"/>
+        </w:rPr>
+        <w:t>))</w:t>
+      </w:r>
+      <w:r>
+        <w:rPr>
+          <w:rFonts w:ascii="Calibri" w:eastAsia="Calibri" w:hAnsi="Calibri" w:cs="Calibri"/>
+          <w:sz w:val="16"/>
+          <w:szCs w:val="16"/>
+        </w:rPr>
+        <w:t xml:space="preserve"> </w:t>
+      </w:r>
+      <w:r>
+        <w:rPr>
+          <w:rFonts w:ascii="Calibri" w:eastAsia="Calibri" w:hAnsi="Calibri" w:cs="Calibri"/>
+          <w:sz w:val="16"/>
+          <w:szCs w:val="16"/>
+        </w:rPr>
+        <w:t>ORDER BY CURSOS.CURSO, NOTASFIN.DNI_ESTUDIANTE;</w:t>
+      </w:r>
+    </w:p>
+    <w:p>
+      <w:pPr>
+        <w:spacing w:after="0" w:line="240" w:lineRule="auto"/>
+        <w:rPr>
+          <w:rFonts w:ascii="Calibri" w:eastAsia="Calibri" w:hAnsi="Calibri" w:cs="Calibri"/>
+          <w:sz w:val="16"/>
+          <w:szCs w:val="16"/>
+        </w:rPr>
+      </w:pPr>
     </w:p>
     <w:p>
       <w:pPr>
@@ -2842,7 +2978,6 @@
           <w:bCs/>
           <w:sz w:val="22"/>
         </w:rPr>
-        <w:lastRenderedPageBreak/>
         <w:t xml:space="preserve">Consulta de </w:t>
       </w:r>
       <w:r>
@@ -3050,6 +3185,66 @@
           </wp:inline>
         </w:drawing>
       </w:r>
+    </w:p>
+    <w:p>
+      <w:pPr>
+        <w:spacing w:after="0" w:line="240" w:lineRule="auto"/>
+        <w:rPr>
+          <w:rFonts w:ascii="Calibri" w:eastAsia="Calibri" w:hAnsi="Calibri" w:cs="Calibri"/>
+          <w:sz w:val="16"/>
+          <w:szCs w:val="16"/>
+        </w:rPr>
+      </w:pPr>
+      <w:r>
+        <w:rPr>
+          <w:rFonts w:ascii="Calibri" w:eastAsia="Calibri" w:hAnsi="Calibri" w:cs="Calibri"/>
+          <w:sz w:val="16"/>
+          <w:szCs w:val="16"/>
+        </w:rPr>
+        <w:t>SELECT USUARIOS.DNI, USUARIOS.NOMBRE, USUARIOS.APELLIDOS, PERMISOS.IDPERFIL, USUARIOS.TIPOUSUA, PERFILES.TRAN, PERFILES.NOMBRE</w:t>
+      </w:r>
+      <w:r>
+        <w:rPr>
+          <w:rFonts w:ascii="Calibri" w:eastAsia="Calibri" w:hAnsi="Calibri" w:cs="Calibri"/>
+          <w:sz w:val="16"/>
+          <w:szCs w:val="16"/>
+        </w:rPr>
+        <w:t xml:space="preserve"> </w:t>
+      </w:r>
+      <w:r>
+        <w:rPr>
+          <w:rFonts w:ascii="Calibri" w:eastAsia="Calibri" w:hAnsi="Calibri" w:cs="Calibri"/>
+          <w:sz w:val="16"/>
+          <w:szCs w:val="16"/>
+        </w:rPr>
+        <w:t>FROM (USUARIOS LEFT JOIN PERMISOS ON USUARIOS.DNI = PERMISOS.DNI) LEFT JOIN PERFILES ON (PERMISOS.TRAN = PERFILES.TRAN) AND (PERMISOS.IDPERFIL = PERFILES.IDPERFIL)</w:t>
+      </w:r>
+      <w:r>
+        <w:rPr>
+          <w:rFonts w:ascii="Calibri" w:eastAsia="Calibri" w:hAnsi="Calibri" w:cs="Calibri"/>
+          <w:sz w:val="16"/>
+          <w:szCs w:val="16"/>
+        </w:rPr>
+        <w:t xml:space="preserve"> </w:t>
+      </w:r>
+      <w:r>
+        <w:rPr>
+          <w:rFonts w:ascii="Calibri" w:eastAsia="Calibri" w:hAnsi="Calibri" w:cs="Calibri"/>
+          <w:sz w:val="16"/>
+          <w:szCs w:val="16"/>
+        </w:rPr>
+        <w:t>ORDER BY USUARIOS.TIPOUSUA DESC , PERFILES.NOMBRE;</w:t>
+      </w:r>
+    </w:p>
+    <w:p>
+      <w:pPr>
+        <w:spacing w:after="0" w:line="240" w:lineRule="auto"/>
+        <w:rPr>
+          <w:rFonts w:ascii="Calibri" w:eastAsia="Calibri" w:hAnsi="Calibri" w:cs="Calibri"/>
+          <w:sz w:val="16"/>
+          <w:szCs w:val="16"/>
+        </w:rPr>
+      </w:pPr>
     </w:p>
     <w:p>
       <w:pPr>
@@ -3323,6 +3518,13 @@
           <w:rFonts w:ascii="Calibri" w:eastAsia="Calibri" w:hAnsi="Calibri" w:cs="Calibri"/>
           <w:sz w:val="22"/>
         </w:rPr>
+        <w:t xml:space="preserve">Los </w:t>
+      </w:r>
+      <w:r>
+        <w:rPr>
+          <w:rFonts w:ascii="Calibri" w:eastAsia="Calibri" w:hAnsi="Calibri" w:cs="Calibri"/>
+          <w:sz w:val="22"/>
+        </w:rPr>
         <w:t xml:space="preserve">SPUFI </w:t>
       </w:r>
       <w:r>
@@ -3332,7 +3534,124 @@
           <w:bCs/>
           <w:sz w:val="22"/>
         </w:rPr>
-        <w:t>SPUEST00</w:t>
+        <w:t>SPUEST</w:t>
+      </w:r>
+      <w:r>
+        <w:rPr>
+          <w:rFonts w:ascii="Calibri" w:eastAsia="Calibri" w:hAnsi="Calibri" w:cs="Calibri"/>
+          <w:b/>
+          <w:bCs/>
+          <w:sz w:val="22"/>
+        </w:rPr>
+        <w:t xml:space="preserve">10, </w:t>
+      </w:r>
+      <w:r>
+        <w:rPr>
+          <w:rFonts w:ascii="Calibri" w:eastAsia="Calibri" w:hAnsi="Calibri" w:cs="Calibri"/>
+          <w:b/>
+          <w:bCs/>
+          <w:sz w:val="22"/>
+        </w:rPr>
+        <w:t>SPUEST</w:t>
+      </w:r>
+      <w:r>
+        <w:rPr>
+          <w:rFonts w:ascii="Calibri" w:eastAsia="Calibri" w:hAnsi="Calibri" w:cs="Calibri"/>
+          <w:b/>
+          <w:bCs/>
+          <w:sz w:val="22"/>
+        </w:rPr>
+        <w:t>1</w:t>
+      </w:r>
+      <w:r>
+        <w:rPr>
+          <w:rFonts w:ascii="Calibri" w:eastAsia="Calibri" w:hAnsi="Calibri" w:cs="Calibri"/>
+          <w:b/>
+          <w:bCs/>
+          <w:sz w:val="22"/>
+        </w:rPr>
+        <w:t>1</w:t>
+      </w:r>
+      <w:r>
+        <w:rPr>
+          <w:rFonts w:ascii="Calibri" w:eastAsia="Calibri" w:hAnsi="Calibri" w:cs="Calibri"/>
+          <w:b/>
+          <w:bCs/>
+          <w:sz w:val="22"/>
+        </w:rPr>
+        <w:t xml:space="preserve">, </w:t>
+      </w:r>
+      <w:r>
+        <w:rPr>
+          <w:rFonts w:ascii="Calibri" w:eastAsia="Calibri" w:hAnsi="Calibri" w:cs="Calibri"/>
+          <w:b/>
+          <w:bCs/>
+          <w:sz w:val="22"/>
+        </w:rPr>
+        <w:t>SPUEST</w:t>
+      </w:r>
+      <w:r>
+        <w:rPr>
+          <w:rFonts w:ascii="Calibri" w:eastAsia="Calibri" w:hAnsi="Calibri" w:cs="Calibri"/>
+          <w:b/>
+          <w:bCs/>
+          <w:sz w:val="22"/>
+        </w:rPr>
+        <w:t xml:space="preserve">12, </w:t>
+      </w:r>
+      <w:r>
+        <w:rPr>
+          <w:rFonts w:ascii="Calibri" w:eastAsia="Calibri" w:hAnsi="Calibri" w:cs="Calibri"/>
+          <w:b/>
+          <w:bCs/>
+          <w:sz w:val="22"/>
+        </w:rPr>
+        <w:t>SPUEST</w:t>
+      </w:r>
+      <w:r>
+        <w:rPr>
+          <w:rFonts w:ascii="Calibri" w:eastAsia="Calibri" w:hAnsi="Calibri" w:cs="Calibri"/>
+          <w:b/>
+          <w:bCs/>
+          <w:sz w:val="22"/>
+        </w:rPr>
+        <w:t>1</w:t>
+      </w:r>
+      <w:r>
+        <w:rPr>
+          <w:rFonts w:ascii="Calibri" w:eastAsia="Calibri" w:hAnsi="Calibri" w:cs="Calibri"/>
+          <w:b/>
+          <w:bCs/>
+          <w:sz w:val="22"/>
+        </w:rPr>
+        <w:t xml:space="preserve">3 Y </w:t>
+      </w:r>
+      <w:r>
+        <w:rPr>
+          <w:rFonts w:ascii="Calibri" w:eastAsia="Calibri" w:hAnsi="Calibri" w:cs="Calibri"/>
+          <w:b/>
+          <w:bCs/>
+          <w:sz w:val="22"/>
+        </w:rPr>
+        <w:t>SPUEST</w:t>
+      </w:r>
+      <w:r>
+        <w:rPr>
+          <w:rFonts w:ascii="Calibri" w:eastAsia="Calibri" w:hAnsi="Calibri" w:cs="Calibri"/>
+          <w:b/>
+          <w:bCs/>
+          <w:sz w:val="22"/>
+        </w:rPr>
+        <w:t>1</w:t>
+      </w:r>
+      <w:r>
+        <w:rPr>
+          <w:rFonts w:ascii="Calibri" w:eastAsia="Calibri" w:hAnsi="Calibri" w:cs="Calibri"/>
+          <w:b/>
+          <w:bCs/>
+          <w:sz w:val="22"/>
+        </w:rPr>
+        <w:t>4</w:t>
       </w:r>
       <w:r>
         <w:rPr>
@@ -3346,71 +3665,20 @@
           <w:rFonts w:ascii="Calibri" w:eastAsia="Calibri" w:hAnsi="Calibri" w:cs="Calibri"/>
           <w:sz w:val="22"/>
         </w:rPr>
-        <w:t xml:space="preserve">Si </w:t>
-      </w:r>
-      <w:r>
-        <w:rPr>
-          <w:rFonts w:ascii="Calibri" w:eastAsia="Calibri" w:hAnsi="Calibri" w:cs="Calibri"/>
-          <w:b/>
-          <w:bCs/>
-          <w:sz w:val="22"/>
-        </w:rPr>
-        <w:t>ya</w:t>
-      </w:r>
-      <w:r>
-        <w:rPr>
-          <w:rFonts w:ascii="Calibri" w:eastAsia="Calibri" w:hAnsi="Calibri" w:cs="Calibri"/>
-          <w:sz w:val="22"/>
-        </w:rPr>
-        <w:t xml:space="preserve"> montaron al p390 la tarea de Gabriel entonces ya deben haber creado tablespaces y tablas para USUARIOS, PERMISOS Y PERFILES por lo tanto </w:t>
-      </w:r>
-      <w:r>
-        <w:rPr>
-          <w:rFonts w:ascii="Calibri" w:eastAsia="Calibri" w:hAnsi="Calibri" w:cs="Calibri"/>
-          <w:sz w:val="22"/>
-        </w:rPr>
-        <w:t xml:space="preserve">lo </w:t>
-      </w:r>
-      <w:r>
-        <w:rPr>
-          <w:rFonts w:ascii="Calibri" w:eastAsia="Calibri" w:hAnsi="Calibri" w:cs="Calibri"/>
-          <w:sz w:val="22"/>
-        </w:rPr>
-        <w:t xml:space="preserve">deben </w:t>
-      </w:r>
-      <w:r>
-        <w:rPr>
-          <w:rFonts w:ascii="Calibri" w:eastAsia="Calibri" w:hAnsi="Calibri" w:cs="Calibri"/>
-          <w:sz w:val="22"/>
-        </w:rPr>
-        <w:t>ejecutar</w:t>
-      </w:r>
-      <w:r>
-        <w:rPr>
-          <w:rFonts w:ascii="Calibri" w:eastAsia="Calibri" w:hAnsi="Calibri" w:cs="Calibri"/>
-          <w:sz w:val="22"/>
-        </w:rPr>
-        <w:t xml:space="preserve"> para </w:t>
-      </w:r>
-      <w:r>
-        <w:rPr>
-          <w:rFonts w:ascii="Calibri" w:eastAsia="Calibri" w:hAnsi="Calibri" w:cs="Calibri"/>
-          <w:b/>
-          <w:bCs/>
-          <w:sz w:val="22"/>
-        </w:rPr>
-        <w:t xml:space="preserve">borrar </w:t>
-      </w:r>
-      <w:r>
-        <w:rPr>
-          <w:rFonts w:ascii="Calibri" w:eastAsia="Calibri" w:hAnsi="Calibri" w:cs="Calibri"/>
-          <w:sz w:val="22"/>
-        </w:rPr>
-        <w:t>las tablas existentes</w:t>
-      </w:r>
-      <w:r>
-        <w:rPr>
-          <w:rFonts w:ascii="Calibri" w:eastAsia="Calibri" w:hAnsi="Calibri" w:cs="Calibri"/>
+        <w:t xml:space="preserve">Sirven para </w:t>
+      </w:r>
+      <w:r>
+        <w:rPr>
+          <w:rFonts w:ascii="Calibri" w:eastAsia="Calibri" w:hAnsi="Calibri" w:cs="Calibri"/>
+          <w:sz w:val="22"/>
+        </w:rPr>
+        <w:t>crear</w:t>
+      </w:r>
+      <w:r>
+        <w:rPr>
+          <w:rFonts w:ascii="Calibri" w:eastAsia="Calibri" w:hAnsi="Calibri" w:cs="Calibri"/>
+          <w:b/>
+          <w:bCs/>
           <w:sz w:val="22"/>
         </w:rPr>
         <w:t xml:space="preserve"> </w:t>
@@ -3420,7 +3688,7 @@
           <w:rFonts w:ascii="Calibri" w:eastAsia="Calibri" w:hAnsi="Calibri" w:cs="Calibri"/>
           <w:sz w:val="22"/>
         </w:rPr>
-        <w:t xml:space="preserve"> USUARIOS, PERMISOS Y PERFILES</w:t>
+        <w:t>los tablespaces</w:t>
       </w:r>
       <w:r>
         <w:rPr>
@@ -3436,23 +3704,61 @@
           <w:rFonts w:ascii="Calibri" w:eastAsia="Calibri" w:hAnsi="Calibri" w:cs="Calibri"/>
           <w:sz w:val="22"/>
         </w:rPr>
-        <w:t>y</w:t>
-      </w:r>
-      <w:r>
-        <w:rPr>
-          <w:rFonts w:ascii="Calibri" w:eastAsia="Calibri" w:hAnsi="Calibri" w:cs="Calibri"/>
-          <w:b/>
-          <w:bCs/>
-          <w:sz w:val="22"/>
-        </w:rPr>
-        <w:t xml:space="preserve"> crear </w:t>
-      </w:r>
-      <w:r>
-        <w:rPr>
-          <w:rFonts w:ascii="Calibri" w:eastAsia="Calibri" w:hAnsi="Calibri" w:cs="Calibri"/>
-          <w:sz w:val="22"/>
-        </w:rPr>
-        <w:t>los tablespaces</w:t>
+        <w:t>de</w:t>
+      </w:r>
+      <w:r>
+        <w:rPr>
+          <w:rFonts w:ascii="Calibri" w:eastAsia="Calibri" w:hAnsi="Calibri" w:cs="Calibri"/>
+          <w:b/>
+          <w:bCs/>
+          <w:sz w:val="22"/>
+        </w:rPr>
+        <w:t xml:space="preserve">  </w:t>
+      </w:r>
+      <w:r>
+        <w:rPr>
+          <w:rFonts w:ascii="Calibri" w:eastAsia="Calibri" w:hAnsi="Calibri" w:cs="Calibri"/>
+          <w:b/>
+          <w:bCs/>
+          <w:sz w:val="22"/>
+        </w:rPr>
+        <w:t xml:space="preserve">PERMISOS </w:t>
+      </w:r>
+      <w:r>
+        <w:rPr>
+          <w:rFonts w:ascii="Calibri" w:eastAsia="Calibri" w:hAnsi="Calibri" w:cs="Calibri"/>
+          <w:b/>
+          <w:bCs/>
+          <w:sz w:val="22"/>
+        </w:rPr>
+        <w:t>,</w:t>
+      </w:r>
+      <w:r>
+        <w:rPr>
+          <w:rFonts w:ascii="Calibri" w:eastAsia="Calibri" w:hAnsi="Calibri" w:cs="Calibri"/>
+          <w:b/>
+          <w:bCs/>
+          <w:sz w:val="22"/>
+        </w:rPr>
+        <w:t xml:space="preserve"> PERFILES, USUARIOS, CURSOS</w:t>
+      </w:r>
+      <w:r>
+        <w:rPr>
+          <w:rFonts w:ascii="Calibri" w:eastAsia="Calibri" w:hAnsi="Calibri" w:cs="Calibri"/>
+          <w:b/>
+          <w:bCs/>
+          <w:sz w:val="22"/>
+        </w:rPr>
+        <w:t xml:space="preserve"> y</w:t>
+      </w:r>
+      <w:r>
+        <w:rPr>
+          <w:rFonts w:ascii="Calibri" w:eastAsia="Calibri" w:hAnsi="Calibri" w:cs="Calibri"/>
+          <w:b/>
+          <w:bCs/>
+          <w:sz w:val="22"/>
+        </w:rPr>
+        <w:t xml:space="preserve"> NOTASFIN</w:t>
       </w:r>
       <w:r>
         <w:rPr>
@@ -3468,24 +3774,37 @@
           <w:rFonts w:ascii="Calibri" w:eastAsia="Calibri" w:hAnsi="Calibri" w:cs="Calibri"/>
           <w:sz w:val="22"/>
         </w:rPr>
-        <w:t>de</w:t>
-      </w:r>
-      <w:r>
-        <w:rPr>
-          <w:rFonts w:ascii="Calibri" w:eastAsia="Calibri" w:hAnsi="Calibri" w:cs="Calibri"/>
-          <w:b/>
-          <w:bCs/>
-          <w:sz w:val="22"/>
-        </w:rPr>
-        <w:t xml:space="preserve">  </w:t>
-      </w:r>
-      <w:r>
-        <w:rPr>
-          <w:rFonts w:ascii="Calibri" w:eastAsia="Calibri" w:hAnsi="Calibri" w:cs="Calibri"/>
-          <w:sz w:val="22"/>
-        </w:rPr>
-        <w:t>CURSOS y NOTASFIN.</w:t>
-      </w:r>
+        <w:t>respectivamente.</w:t>
+      </w:r>
+    </w:p>
+    <w:p>
+      <w:pPr>
+        <w:pStyle w:val="Prrafodelista"/>
+        <w:spacing w:after="200" w:line="240" w:lineRule="auto"/>
+        <w:rPr>
+          <w:rFonts w:ascii="Calibri" w:eastAsia="Calibri" w:hAnsi="Calibri" w:cs="Calibri"/>
+          <w:b/>
+          <w:bCs/>
+          <w:sz w:val="22"/>
+        </w:rPr>
+      </w:pPr>
+      <w:r>
+        <w:rPr>
+          <w:rFonts w:ascii="Calibri" w:eastAsia="Calibri" w:hAnsi="Calibri" w:cs="Calibri"/>
+          <w:sz w:val="22"/>
+        </w:rPr>
+        <w:t>Si la tablaspace ya existe genera error pero puede continuar con el siguiente spufi.</w:t>
+      </w:r>
+    </w:p>
+    <w:p>
+      <w:pPr>
+        <w:pStyle w:val="Prrafodelista"/>
+        <w:spacing w:after="200" w:line="240" w:lineRule="auto"/>
+        <w:rPr>
+          <w:rFonts w:ascii="Calibri" w:eastAsia="Calibri" w:hAnsi="Calibri" w:cs="Calibri"/>
+          <w:sz w:val="22"/>
+        </w:rPr>
+      </w:pPr>
     </w:p>
     <w:p>
       <w:pPr>
@@ -3497,15 +3816,306 @@
         <w:spacing w:after="200" w:line="240" w:lineRule="auto"/>
         <w:rPr>
           <w:rFonts w:ascii="Calibri" w:eastAsia="Calibri" w:hAnsi="Calibri" w:cs="Calibri"/>
-          <w:sz w:val="22"/>
-        </w:rPr>
-      </w:pPr>
-      <w:r>
-        <w:rPr>
-          <w:rFonts w:ascii="Calibri" w:eastAsia="Calibri" w:hAnsi="Calibri" w:cs="Calibri"/>
-          <w:sz w:val="22"/>
-        </w:rPr>
-        <w:t>.</w:t>
+          <w:b/>
+          <w:bCs/>
+          <w:sz w:val="22"/>
+        </w:rPr>
+      </w:pPr>
+      <w:r>
+        <w:rPr>
+          <w:rFonts w:ascii="Calibri" w:eastAsia="Calibri" w:hAnsi="Calibri" w:cs="Calibri"/>
+          <w:sz w:val="22"/>
+        </w:rPr>
+        <w:t xml:space="preserve">Los </w:t>
+      </w:r>
+      <w:r>
+        <w:rPr>
+          <w:rFonts w:ascii="Calibri" w:eastAsia="Calibri" w:hAnsi="Calibri" w:cs="Calibri"/>
+          <w:sz w:val="22"/>
+        </w:rPr>
+        <w:t xml:space="preserve">SPUFI </w:t>
+      </w:r>
+      <w:r>
+        <w:rPr>
+          <w:rFonts w:ascii="Calibri" w:eastAsia="Calibri" w:hAnsi="Calibri" w:cs="Calibri"/>
+          <w:b/>
+          <w:bCs/>
+          <w:sz w:val="22"/>
+        </w:rPr>
+        <w:t>SPUEST</w:t>
+      </w:r>
+      <w:r>
+        <w:rPr>
+          <w:rFonts w:ascii="Calibri" w:eastAsia="Calibri" w:hAnsi="Calibri" w:cs="Calibri"/>
+          <w:b/>
+          <w:bCs/>
+          <w:sz w:val="22"/>
+        </w:rPr>
+        <w:t>2</w:t>
+      </w:r>
+      <w:r>
+        <w:rPr>
+          <w:rFonts w:ascii="Calibri" w:eastAsia="Calibri" w:hAnsi="Calibri" w:cs="Calibri"/>
+          <w:b/>
+          <w:bCs/>
+          <w:sz w:val="22"/>
+        </w:rPr>
+        <w:t xml:space="preserve">0, </w:t>
+      </w:r>
+      <w:r>
+        <w:rPr>
+          <w:rFonts w:ascii="Calibri" w:eastAsia="Calibri" w:hAnsi="Calibri" w:cs="Calibri"/>
+          <w:b/>
+          <w:bCs/>
+          <w:sz w:val="22"/>
+        </w:rPr>
+        <w:t>SPUEST</w:t>
+      </w:r>
+      <w:r>
+        <w:rPr>
+          <w:rFonts w:ascii="Calibri" w:eastAsia="Calibri" w:hAnsi="Calibri" w:cs="Calibri"/>
+          <w:b/>
+          <w:bCs/>
+          <w:sz w:val="22"/>
+        </w:rPr>
+        <w:t>2</w:t>
+      </w:r>
+      <w:r>
+        <w:rPr>
+          <w:rFonts w:ascii="Calibri" w:eastAsia="Calibri" w:hAnsi="Calibri" w:cs="Calibri"/>
+          <w:b/>
+          <w:bCs/>
+          <w:sz w:val="22"/>
+        </w:rPr>
+        <w:t xml:space="preserve">1, </w:t>
+      </w:r>
+      <w:r>
+        <w:rPr>
+          <w:rFonts w:ascii="Calibri" w:eastAsia="Calibri" w:hAnsi="Calibri" w:cs="Calibri"/>
+          <w:b/>
+          <w:bCs/>
+          <w:sz w:val="22"/>
+        </w:rPr>
+        <w:t>SPUEST</w:t>
+      </w:r>
+      <w:r>
+        <w:rPr>
+          <w:rFonts w:ascii="Calibri" w:eastAsia="Calibri" w:hAnsi="Calibri" w:cs="Calibri"/>
+          <w:b/>
+          <w:bCs/>
+          <w:sz w:val="22"/>
+        </w:rPr>
+        <w:t>2</w:t>
+      </w:r>
+      <w:r>
+        <w:rPr>
+          <w:rFonts w:ascii="Calibri" w:eastAsia="Calibri" w:hAnsi="Calibri" w:cs="Calibri"/>
+          <w:b/>
+          <w:bCs/>
+          <w:sz w:val="22"/>
+        </w:rPr>
+        <w:t xml:space="preserve">2, </w:t>
+      </w:r>
+      <w:r>
+        <w:rPr>
+          <w:rFonts w:ascii="Calibri" w:eastAsia="Calibri" w:hAnsi="Calibri" w:cs="Calibri"/>
+          <w:b/>
+          <w:bCs/>
+          <w:sz w:val="22"/>
+        </w:rPr>
+        <w:t>SPUEST</w:t>
+      </w:r>
+      <w:r>
+        <w:rPr>
+          <w:rFonts w:ascii="Calibri" w:eastAsia="Calibri" w:hAnsi="Calibri" w:cs="Calibri"/>
+          <w:b/>
+          <w:bCs/>
+          <w:sz w:val="22"/>
+        </w:rPr>
+        <w:t>2</w:t>
+      </w:r>
+      <w:r>
+        <w:rPr>
+          <w:rFonts w:ascii="Calibri" w:eastAsia="Calibri" w:hAnsi="Calibri" w:cs="Calibri"/>
+          <w:b/>
+          <w:bCs/>
+          <w:sz w:val="22"/>
+        </w:rPr>
+        <w:t xml:space="preserve">3 Y </w:t>
+      </w:r>
+      <w:r>
+        <w:rPr>
+          <w:rFonts w:ascii="Calibri" w:eastAsia="Calibri" w:hAnsi="Calibri" w:cs="Calibri"/>
+          <w:b/>
+          <w:bCs/>
+          <w:sz w:val="22"/>
+        </w:rPr>
+        <w:t>SPUEST</w:t>
+      </w:r>
+      <w:r>
+        <w:rPr>
+          <w:rFonts w:ascii="Calibri" w:eastAsia="Calibri" w:hAnsi="Calibri" w:cs="Calibri"/>
+          <w:b/>
+          <w:bCs/>
+          <w:sz w:val="22"/>
+        </w:rPr>
+        <w:t>2</w:t>
+      </w:r>
+      <w:r>
+        <w:rPr>
+          <w:rFonts w:ascii="Calibri" w:eastAsia="Calibri" w:hAnsi="Calibri" w:cs="Calibri"/>
+          <w:b/>
+          <w:bCs/>
+          <w:sz w:val="22"/>
+        </w:rPr>
+        <w:t>4</w:t>
+      </w:r>
+      <w:r>
+        <w:rPr>
+          <w:rFonts w:ascii="Calibri" w:eastAsia="Calibri" w:hAnsi="Calibri" w:cs="Calibri"/>
+          <w:sz w:val="22"/>
+        </w:rPr>
+        <w:t>: Sirven para</w:t>
+      </w:r>
+      <w:r>
+        <w:rPr>
+          <w:rFonts w:ascii="Calibri" w:eastAsia="Calibri" w:hAnsi="Calibri" w:cs="Calibri"/>
+          <w:sz w:val="22"/>
+        </w:rPr>
+        <w:t xml:space="preserve"> </w:t>
+      </w:r>
+      <w:r>
+        <w:rPr>
+          <w:rFonts w:ascii="Calibri" w:eastAsia="Calibri" w:hAnsi="Calibri" w:cs="Calibri"/>
+          <w:sz w:val="22"/>
+        </w:rPr>
+        <w:t>eliminar</w:t>
+      </w:r>
+      <w:r>
+        <w:rPr>
+          <w:rFonts w:ascii="Calibri" w:eastAsia="Calibri" w:hAnsi="Calibri" w:cs="Calibri"/>
+          <w:b/>
+          <w:bCs/>
+          <w:sz w:val="22"/>
+        </w:rPr>
+        <w:t xml:space="preserve"> </w:t>
+      </w:r>
+      <w:r>
+        <w:rPr>
+          <w:rFonts w:ascii="Calibri" w:eastAsia="Calibri" w:hAnsi="Calibri" w:cs="Calibri"/>
+          <w:sz w:val="22"/>
+        </w:rPr>
+        <w:t>las tablas de</w:t>
+      </w:r>
+      <w:r>
+        <w:rPr>
+          <w:rFonts w:ascii="Calibri" w:eastAsia="Calibri" w:hAnsi="Calibri" w:cs="Calibri"/>
+          <w:b/>
+          <w:bCs/>
+          <w:sz w:val="22"/>
+        </w:rPr>
+        <w:t xml:space="preserve">  </w:t>
+      </w:r>
+      <w:r>
+        <w:rPr>
+          <w:rFonts w:ascii="Calibri" w:eastAsia="Calibri" w:hAnsi="Calibri" w:cs="Calibri"/>
+          <w:b/>
+          <w:bCs/>
+          <w:sz w:val="22"/>
+        </w:rPr>
+        <w:t xml:space="preserve">PERMISOS </w:t>
+      </w:r>
+      <w:r>
+        <w:rPr>
+          <w:rFonts w:ascii="Calibri" w:eastAsia="Calibri" w:hAnsi="Calibri" w:cs="Calibri"/>
+          <w:b/>
+          <w:bCs/>
+          <w:sz w:val="22"/>
+        </w:rPr>
+        <w:t>,</w:t>
+      </w:r>
+      <w:r>
+        <w:rPr>
+          <w:rFonts w:ascii="Calibri" w:eastAsia="Calibri" w:hAnsi="Calibri" w:cs="Calibri"/>
+          <w:b/>
+          <w:bCs/>
+          <w:sz w:val="22"/>
+        </w:rPr>
+        <w:t xml:space="preserve"> PERFILES, USUARIOS, CURSOS</w:t>
+      </w:r>
+      <w:r>
+        <w:rPr>
+          <w:rFonts w:ascii="Calibri" w:eastAsia="Calibri" w:hAnsi="Calibri" w:cs="Calibri"/>
+          <w:b/>
+          <w:bCs/>
+          <w:sz w:val="22"/>
+        </w:rPr>
+        <w:t xml:space="preserve"> y</w:t>
+      </w:r>
+      <w:r>
+        <w:rPr>
+          <w:rFonts w:ascii="Calibri" w:eastAsia="Calibri" w:hAnsi="Calibri" w:cs="Calibri"/>
+          <w:b/>
+          <w:bCs/>
+          <w:sz w:val="22"/>
+        </w:rPr>
+        <w:t xml:space="preserve"> NOTASFIN</w:t>
+      </w:r>
+      <w:r>
+        <w:rPr>
+          <w:rFonts w:ascii="Calibri" w:eastAsia="Calibri" w:hAnsi="Calibri" w:cs="Calibri"/>
+          <w:b/>
+          <w:bCs/>
+          <w:sz w:val="22"/>
+        </w:rPr>
+        <w:t xml:space="preserve"> </w:t>
+      </w:r>
+      <w:r>
+        <w:rPr>
+          <w:rFonts w:ascii="Calibri" w:eastAsia="Calibri" w:hAnsi="Calibri" w:cs="Calibri"/>
+          <w:sz w:val="22"/>
+        </w:rPr>
+        <w:t>respectivamente.</w:t>
+      </w:r>
+    </w:p>
+    <w:p>
+      <w:pPr>
+        <w:pStyle w:val="Prrafodelista"/>
+        <w:spacing w:after="200" w:line="240" w:lineRule="auto"/>
+        <w:rPr>
+          <w:rFonts w:ascii="Calibri" w:eastAsia="Calibri" w:hAnsi="Calibri" w:cs="Calibri"/>
+          <w:b/>
+          <w:bCs/>
+          <w:sz w:val="22"/>
+        </w:rPr>
+      </w:pPr>
+      <w:r>
+        <w:rPr>
+          <w:rFonts w:ascii="Calibri" w:eastAsia="Calibri" w:hAnsi="Calibri" w:cs="Calibri"/>
+          <w:sz w:val="22"/>
+        </w:rPr>
+        <w:t>S</w:t>
+      </w:r>
+      <w:r>
+        <w:rPr>
+          <w:rFonts w:ascii="Calibri" w:eastAsia="Calibri" w:hAnsi="Calibri" w:cs="Calibri"/>
+          <w:sz w:val="22"/>
+        </w:rPr>
+        <w:t xml:space="preserve">i la tabla </w:t>
+      </w:r>
+      <w:r>
+        <w:rPr>
+          <w:rFonts w:ascii="Calibri" w:eastAsia="Calibri" w:hAnsi="Calibri" w:cs="Calibri"/>
+          <w:sz w:val="22"/>
+        </w:rPr>
+        <w:t>no</w:t>
+      </w:r>
+      <w:r>
+        <w:rPr>
+          <w:rFonts w:ascii="Calibri" w:eastAsia="Calibri" w:hAnsi="Calibri" w:cs="Calibri"/>
+          <w:sz w:val="22"/>
+        </w:rPr>
+        <w:t xml:space="preserve"> existe genera error pero puede continuar con el siguiente spufi.</w:t>
       </w:r>
     </w:p>
     <w:p>
@@ -3528,8 +4138,6 @@
         <w:spacing w:after="200" w:line="240" w:lineRule="auto"/>
         <w:rPr>
           <w:rFonts w:ascii="Calibri" w:eastAsia="Calibri" w:hAnsi="Calibri" w:cs="Calibri"/>
-          <w:b/>
-          <w:bCs/>
           <w:sz w:val="22"/>
         </w:rPr>
       </w:pPr>
@@ -3547,370 +4155,16 @@
           <w:bCs/>
           <w:sz w:val="22"/>
         </w:rPr>
-        <w:t>SPUEST01</w:t>
-      </w:r>
-      <w:r>
-        <w:rPr>
-          <w:rFonts w:ascii="Calibri" w:eastAsia="Calibri" w:hAnsi="Calibri" w:cs="Calibri"/>
-          <w:sz w:val="22"/>
-        </w:rPr>
-        <w:t xml:space="preserve">: </w:t>
-      </w:r>
-      <w:r>
-        <w:rPr>
-          <w:rFonts w:ascii="Calibri" w:eastAsia="Calibri" w:hAnsi="Calibri" w:cs="Calibri"/>
-          <w:sz w:val="22"/>
-        </w:rPr>
-        <w:t xml:space="preserve">Si </w:t>
-      </w:r>
-      <w:r>
-        <w:rPr>
-          <w:rFonts w:ascii="Calibri" w:eastAsia="Calibri" w:hAnsi="Calibri" w:cs="Calibri"/>
-          <w:sz w:val="22"/>
-        </w:rPr>
-        <w:t>no</w:t>
-      </w:r>
-      <w:r>
-        <w:rPr>
-          <w:rFonts w:ascii="Calibri" w:eastAsia="Calibri" w:hAnsi="Calibri" w:cs="Calibri"/>
-          <w:sz w:val="22"/>
-        </w:rPr>
-        <w:t xml:space="preserve"> </w:t>
-      </w:r>
-      <w:r>
-        <w:rPr>
-          <w:rFonts w:ascii="Calibri" w:eastAsia="Calibri" w:hAnsi="Calibri" w:cs="Calibri"/>
-          <w:sz w:val="22"/>
-        </w:rPr>
-        <w:t>montaron al p390 la tarea de Gabriel entonces</w:t>
-      </w:r>
-      <w:r>
-        <w:rPr>
-          <w:rFonts w:ascii="Calibri" w:eastAsia="Calibri" w:hAnsi="Calibri" w:cs="Calibri"/>
-          <w:sz w:val="22"/>
-        </w:rPr>
-        <w:t xml:space="preserve"> </w:t>
-      </w:r>
-      <w:r>
-        <w:rPr>
-          <w:rFonts w:ascii="Calibri" w:eastAsia="Calibri" w:hAnsi="Calibri" w:cs="Calibri"/>
-          <w:sz w:val="22"/>
-        </w:rPr>
-        <w:t>no</w:t>
-      </w:r>
-      <w:r>
-        <w:rPr>
-          <w:rFonts w:ascii="Calibri" w:eastAsia="Calibri" w:hAnsi="Calibri" w:cs="Calibri"/>
-          <w:sz w:val="22"/>
-        </w:rPr>
-        <w:t xml:space="preserve"> deben tener creado los </w:t>
-      </w:r>
-      <w:r>
-        <w:rPr>
-          <w:rFonts w:ascii="Calibri" w:eastAsia="Calibri" w:hAnsi="Calibri" w:cs="Calibri"/>
-          <w:sz w:val="22"/>
-        </w:rPr>
-        <w:t>tablespaces</w:t>
-      </w:r>
-      <w:r>
-        <w:rPr>
-          <w:rFonts w:ascii="Calibri" w:eastAsia="Calibri" w:hAnsi="Calibri" w:cs="Calibri"/>
-          <w:sz w:val="22"/>
-        </w:rPr>
-        <w:t xml:space="preserve"> </w:t>
-      </w:r>
-      <w:r>
-        <w:rPr>
-          <w:rFonts w:ascii="Calibri" w:eastAsia="Calibri" w:hAnsi="Calibri" w:cs="Calibri"/>
-          <w:sz w:val="22"/>
-        </w:rPr>
-        <w:t xml:space="preserve">para USUARIOS, PERMISOS Y PERFILES por lo tanto </w:t>
-      </w:r>
-      <w:r>
-        <w:rPr>
-          <w:rFonts w:ascii="Calibri" w:eastAsia="Calibri" w:hAnsi="Calibri" w:cs="Calibri"/>
-          <w:sz w:val="22"/>
-        </w:rPr>
-        <w:t>se ejecuta</w:t>
-      </w:r>
-      <w:r>
-        <w:rPr>
-          <w:rFonts w:ascii="Calibri" w:eastAsia="Calibri" w:hAnsi="Calibri" w:cs="Calibri"/>
-          <w:sz w:val="22"/>
-        </w:rPr>
-        <w:t xml:space="preserve"> </w:t>
-      </w:r>
-      <w:r>
-        <w:rPr>
-          <w:rFonts w:ascii="Calibri" w:eastAsia="Calibri" w:hAnsi="Calibri" w:cs="Calibri"/>
-          <w:sz w:val="22"/>
-        </w:rPr>
-        <w:t xml:space="preserve">para </w:t>
-      </w:r>
-      <w:r>
-        <w:rPr>
-          <w:rFonts w:ascii="Calibri" w:eastAsia="Calibri" w:hAnsi="Calibri" w:cs="Calibri"/>
-          <w:b/>
-          <w:bCs/>
-          <w:sz w:val="22"/>
-        </w:rPr>
-        <w:t xml:space="preserve">crear </w:t>
-      </w:r>
-      <w:r>
-        <w:rPr>
-          <w:rFonts w:ascii="Calibri" w:eastAsia="Calibri" w:hAnsi="Calibri" w:cs="Calibri"/>
-          <w:sz w:val="22"/>
-        </w:rPr>
-        <w:t xml:space="preserve">todos </w:t>
-      </w:r>
-      <w:r>
-        <w:rPr>
-          <w:rFonts w:ascii="Calibri" w:eastAsia="Calibri" w:hAnsi="Calibri" w:cs="Calibri"/>
-          <w:sz w:val="22"/>
-        </w:rPr>
-        <w:t>los tablespaces</w:t>
-      </w:r>
-      <w:r>
-        <w:rPr>
-          <w:rFonts w:ascii="Calibri" w:eastAsia="Calibri" w:hAnsi="Calibri" w:cs="Calibri"/>
-          <w:sz w:val="22"/>
-        </w:rPr>
-        <w:t>,</w:t>
-      </w:r>
-      <w:r>
-        <w:rPr>
-          <w:rFonts w:ascii="Calibri" w:eastAsia="Calibri" w:hAnsi="Calibri" w:cs="Calibri"/>
-          <w:b/>
-          <w:bCs/>
-          <w:sz w:val="22"/>
-        </w:rPr>
-        <w:t xml:space="preserve"> </w:t>
-      </w:r>
-      <w:r>
-        <w:rPr>
-          <w:rFonts w:ascii="Calibri" w:eastAsia="Calibri" w:hAnsi="Calibri" w:cs="Calibri"/>
-          <w:sz w:val="22"/>
-        </w:rPr>
-        <w:t>es decir</w:t>
-      </w:r>
-      <w:r>
-        <w:rPr>
-          <w:rFonts w:ascii="Calibri" w:eastAsia="Calibri" w:hAnsi="Calibri" w:cs="Calibri"/>
-          <w:b/>
-          <w:bCs/>
-          <w:sz w:val="22"/>
-        </w:rPr>
-        <w:t xml:space="preserve">  USUARIOS, PERMISOS Y PERFILES</w:t>
-      </w:r>
-      <w:r>
-        <w:rPr>
-          <w:rFonts w:ascii="Calibri" w:eastAsia="Calibri" w:hAnsi="Calibri" w:cs="Calibri"/>
-          <w:b/>
-          <w:bCs/>
-          <w:sz w:val="22"/>
-        </w:rPr>
-        <w:t>, CURSOS</w:t>
-      </w:r>
-      <w:r>
-        <w:rPr>
-          <w:rFonts w:ascii="Calibri" w:eastAsia="Calibri" w:hAnsi="Calibri" w:cs="Calibri"/>
-          <w:b/>
-          <w:bCs/>
-          <w:sz w:val="22"/>
-        </w:rPr>
-        <w:t xml:space="preserve"> y</w:t>
-      </w:r>
-      <w:r>
-        <w:rPr>
-          <w:rFonts w:ascii="Calibri" w:eastAsia="Calibri" w:hAnsi="Calibri" w:cs="Calibri"/>
-          <w:b/>
-          <w:bCs/>
-          <w:sz w:val="22"/>
-        </w:rPr>
-        <w:t xml:space="preserve"> NOTASFIN</w:t>
-      </w:r>
-      <w:r>
-        <w:rPr>
-          <w:rFonts w:ascii="Calibri" w:eastAsia="Calibri" w:hAnsi="Calibri" w:cs="Calibri"/>
-          <w:b/>
-          <w:bCs/>
-          <w:sz w:val="22"/>
-        </w:rPr>
-        <w:t>.</w:t>
-      </w:r>
-    </w:p>
-    <w:p>
-      <w:pPr>
-        <w:pStyle w:val="Prrafodelista"/>
-        <w:spacing w:after="200" w:line="240" w:lineRule="auto"/>
-        <w:rPr>
-          <w:rFonts w:ascii="Calibri" w:eastAsia="Calibri" w:hAnsi="Calibri" w:cs="Calibri"/>
-          <w:sz w:val="22"/>
-        </w:rPr>
-      </w:pPr>
-    </w:p>
-    <w:p>
-      <w:pPr>
-        <w:pStyle w:val="Prrafodelista"/>
-        <w:numPr>
-          <w:ilvl w:val="0"/>
-          <w:numId w:val="3"/>
-        </w:numPr>
-        <w:spacing w:after="200" w:line="240" w:lineRule="auto"/>
-        <w:rPr>
-          <w:rFonts w:ascii="Calibri" w:eastAsia="Calibri" w:hAnsi="Calibri" w:cs="Calibri"/>
-          <w:sz w:val="22"/>
-        </w:rPr>
-      </w:pPr>
-      <w:r>
-        <w:rPr>
-          <w:rFonts w:ascii="Calibri" w:eastAsia="Calibri" w:hAnsi="Calibri" w:cs="Calibri"/>
-          <w:sz w:val="22"/>
-        </w:rPr>
-        <w:t xml:space="preserve">SPUFI </w:t>
-      </w:r>
-      <w:r>
-        <w:rPr>
-          <w:rFonts w:ascii="Calibri" w:eastAsia="Calibri" w:hAnsi="Calibri" w:cs="Calibri"/>
-          <w:b/>
-          <w:bCs/>
-          <w:sz w:val="22"/>
-        </w:rPr>
-        <w:t>SPUEST02</w:t>
-      </w:r>
-      <w:r>
-        <w:rPr>
-          <w:rFonts w:ascii="Calibri" w:eastAsia="Calibri" w:hAnsi="Calibri" w:cs="Calibri"/>
-          <w:sz w:val="22"/>
-        </w:rPr>
-        <w:t xml:space="preserve">: </w:t>
-      </w:r>
-      <w:r>
-        <w:rPr>
-          <w:rFonts w:ascii="Calibri" w:eastAsia="Calibri" w:hAnsi="Calibri" w:cs="Calibri"/>
-          <w:sz w:val="22"/>
-        </w:rPr>
-        <w:t>Si ya ejecute el spufi SPUEST03 y des</w:t>
-      </w:r>
-      <w:r>
-        <w:rPr>
-          <w:rFonts w:ascii="Calibri" w:eastAsia="Calibri" w:hAnsi="Calibri" w:cs="Calibri"/>
-          <w:sz w:val="22"/>
-        </w:rPr>
-        <w:t>e</w:t>
-      </w:r>
-      <w:r>
-        <w:rPr>
-          <w:rFonts w:ascii="Calibri" w:eastAsia="Calibri" w:hAnsi="Calibri" w:cs="Calibri"/>
-          <w:sz w:val="22"/>
-        </w:rPr>
-        <w:t xml:space="preserve">o volver a ejecutarlo, debo eliminar todas las tablas.  </w:t>
-      </w:r>
-      <w:r>
-        <w:rPr>
-          <w:rFonts w:ascii="Calibri" w:eastAsia="Calibri" w:hAnsi="Calibri" w:cs="Calibri"/>
-          <w:sz w:val="22"/>
-        </w:rPr>
-        <w:t xml:space="preserve"> </w:t>
-      </w:r>
-      <w:r>
-        <w:rPr>
-          <w:rFonts w:ascii="Calibri" w:eastAsia="Calibri" w:hAnsi="Calibri" w:cs="Calibri"/>
-          <w:sz w:val="22"/>
-        </w:rPr>
-        <w:t xml:space="preserve">Este spufi </w:t>
-      </w:r>
-      <w:r>
-        <w:rPr>
-          <w:rFonts w:ascii="Calibri" w:eastAsia="Calibri" w:hAnsi="Calibri" w:cs="Calibri"/>
-          <w:b/>
-          <w:bCs/>
-          <w:sz w:val="22"/>
-        </w:rPr>
-        <w:t>elimina todas la tablas (</w:t>
-      </w:r>
-      <w:r>
-        <w:rPr>
-          <w:rFonts w:ascii="Calibri" w:eastAsia="Calibri" w:hAnsi="Calibri" w:cs="Calibri"/>
-          <w:b/>
-          <w:bCs/>
-          <w:sz w:val="22"/>
-        </w:rPr>
-        <w:t>USUARIOS, PERMISOS, PERFILES, CURSOS Y NOTAS</w:t>
-      </w:r>
-      <w:r>
-        <w:rPr>
-          <w:rFonts w:ascii="Calibri" w:eastAsia="Calibri" w:hAnsi="Calibri" w:cs="Calibri"/>
-          <w:b/>
-          <w:bCs/>
-          <w:sz w:val="22"/>
-        </w:rPr>
-        <w:t>FIN</w:t>
-      </w:r>
-      <w:r>
-        <w:rPr>
-          <w:rFonts w:ascii="Calibri" w:eastAsia="Calibri" w:hAnsi="Calibri" w:cs="Calibri"/>
-          <w:b/>
-          <w:bCs/>
-          <w:sz w:val="22"/>
-        </w:rPr>
-        <w:t>)</w:t>
-      </w:r>
-      <w:r>
-        <w:rPr>
-          <w:rFonts w:ascii="Calibri" w:eastAsia="Calibri" w:hAnsi="Calibri" w:cs="Calibri"/>
-          <w:sz w:val="22"/>
-        </w:rPr>
-        <w:t>.</w:t>
-      </w:r>
-    </w:p>
-    <w:p>
-      <w:pPr>
-        <w:pStyle w:val="Prrafodelista"/>
-        <w:spacing w:after="200" w:line="240" w:lineRule="auto"/>
-        <w:rPr>
-          <w:rFonts w:ascii="Calibri" w:eastAsia="Calibri" w:hAnsi="Calibri" w:cs="Calibri"/>
-          <w:sz w:val="22"/>
-        </w:rPr>
-      </w:pPr>
-    </w:p>
-    <w:p>
-      <w:pPr>
-        <w:pStyle w:val="Prrafodelista"/>
-        <w:numPr>
-          <w:ilvl w:val="0"/>
-          <w:numId w:val="3"/>
-        </w:numPr>
-        <w:spacing w:after="200" w:line="240" w:lineRule="auto"/>
-        <w:rPr>
-          <w:rFonts w:ascii="Calibri" w:eastAsia="Calibri" w:hAnsi="Calibri" w:cs="Calibri"/>
-          <w:sz w:val="22"/>
-        </w:rPr>
-      </w:pPr>
-      <w:r>
-        <w:rPr>
-          <w:rFonts w:ascii="Calibri" w:eastAsia="Calibri" w:hAnsi="Calibri" w:cs="Calibri"/>
-          <w:sz w:val="22"/>
-        </w:rPr>
-        <w:t xml:space="preserve">SPUFI </w:t>
-      </w:r>
-      <w:r>
-        <w:rPr>
-          <w:rFonts w:ascii="Calibri" w:eastAsia="Calibri" w:hAnsi="Calibri" w:cs="Calibri"/>
-          <w:b/>
-          <w:bCs/>
-          <w:sz w:val="22"/>
-        </w:rPr>
-        <w:t>SPUEST0</w:t>
-      </w:r>
-      <w:r>
-        <w:rPr>
-          <w:rFonts w:ascii="Calibri" w:eastAsia="Calibri" w:hAnsi="Calibri" w:cs="Calibri"/>
-          <w:b/>
-          <w:bCs/>
-          <w:sz w:val="22"/>
-        </w:rPr>
-        <w:t>3</w:t>
+        <w:t>SPUEST</w:t>
+      </w:r>
+      <w:r>
+        <w:rPr>
+          <w:rFonts w:ascii="Calibri" w:eastAsia="Calibri" w:hAnsi="Calibri" w:cs="Calibri"/>
+          <w:b/>
+          <w:bCs/>
+          <w:sz w:val="22"/>
+        </w:rPr>
+        <w:t>30</w:t>
       </w:r>
       <w:r>
         <w:rPr>
@@ -4699,6 +4953,133 @@
             </a:graphic>
           </wp:inline>
         </w:drawing>
+      </w:r>
+    </w:p>
+    <w:p>
+      <w:pPr>
+        <w:pStyle w:val="Prrafodelista"/>
+        <w:spacing w:after="200" w:line="240" w:lineRule="auto"/>
+        <w:rPr>
+          <w:rFonts w:ascii="Calibri" w:eastAsia="Calibri" w:hAnsi="Calibri" w:cs="Calibri"/>
+          <w:b/>
+          <w:bCs/>
+          <w:sz w:val="22"/>
+        </w:rPr>
+      </w:pPr>
+    </w:p>
+    <w:p>
+      <w:pPr>
+        <w:pStyle w:val="Prrafodelista"/>
+        <w:spacing w:after="200" w:line="240" w:lineRule="auto"/>
+        <w:rPr>
+          <w:rFonts w:ascii="Calibri" w:eastAsia="Calibri" w:hAnsi="Calibri" w:cs="Calibri"/>
+          <w:b/>
+          <w:bCs/>
+          <w:sz w:val="22"/>
+        </w:rPr>
+      </w:pPr>
+      <w:r>
+        <w:rPr>
+          <w:rFonts w:ascii="Calibri" w:eastAsia="Calibri" w:hAnsi="Calibri" w:cs="Calibri"/>
+          <w:b/>
+          <w:bCs/>
+          <w:sz w:val="22"/>
+        </w:rPr>
+        <w:t xml:space="preserve">Tabla </w:t>
+      </w:r>
+      <w:r>
+        <w:rPr>
+          <w:rFonts w:ascii="Calibri" w:eastAsia="Calibri" w:hAnsi="Calibri" w:cs="Calibri"/>
+          <w:b/>
+          <w:bCs/>
+          <w:sz w:val="22"/>
+        </w:rPr>
+        <w:t>PERMISOS</w:t>
+      </w:r>
+    </w:p>
+    <w:p>
+      <w:pPr>
+        <w:pStyle w:val="Prrafodelista"/>
+        <w:spacing w:after="200" w:line="240" w:lineRule="auto"/>
+        <w:rPr>
+          <w:rFonts w:ascii="Calibri" w:eastAsia="Calibri" w:hAnsi="Calibri" w:cs="Calibri"/>
+          <w:b/>
+          <w:bCs/>
+          <w:sz w:val="22"/>
+        </w:rPr>
+      </w:pPr>
+    </w:p>
+    <w:p>
+      <w:pPr>
+        <w:pStyle w:val="Prrafodelista"/>
+        <w:spacing w:after="200" w:line="240" w:lineRule="auto"/>
+        <w:rPr>
+          <w:rFonts w:ascii="Calibri" w:eastAsia="Calibri" w:hAnsi="Calibri" w:cs="Calibri"/>
+          <w:sz w:val="22"/>
+        </w:rPr>
+      </w:pPr>
+      <w:r>
+        <w:rPr>
+          <w:rFonts w:ascii="Calibri" w:eastAsia="Calibri" w:hAnsi="Calibri" w:cs="Calibri"/>
+          <w:sz w:val="22"/>
+        </w:rPr>
+        <w:t xml:space="preserve">Estructura </w:t>
+      </w:r>
+      <w:r>
+        <w:rPr>
+          <w:rFonts w:ascii="Calibri" w:eastAsia="Calibri" w:hAnsi="Calibri" w:cs="Calibri"/>
+          <w:sz w:val="22"/>
+        </w:rPr>
+        <w:t>PM</w:t>
+      </w:r>
+      <w:r>
+        <w:rPr>
+          <w:rFonts w:ascii="Calibri" w:eastAsia="Calibri" w:hAnsi="Calibri" w:cs="Calibri"/>
+          <w:sz w:val="22"/>
+        </w:rPr>
+        <w:t>-</w:t>
+      </w:r>
+      <w:r>
+        <w:rPr>
+          <w:rFonts w:ascii="Calibri" w:eastAsia="Calibri" w:hAnsi="Calibri" w:cs="Calibri"/>
+          <w:sz w:val="22"/>
+        </w:rPr>
+        <w:t>PERMISOS</w:t>
+      </w:r>
+      <w:r>
+        <w:rPr>
+          <w:rFonts w:ascii="Calibri" w:eastAsia="Calibri" w:hAnsi="Calibri" w:cs="Calibri"/>
+          <w:sz w:val="22"/>
+        </w:rPr>
+        <w:t xml:space="preserve"> </w:t>
+      </w:r>
+      <w:r>
+        <w:rPr>
+          <w:rFonts w:ascii="Calibri" w:eastAsia="Calibri" w:hAnsi="Calibri" w:cs="Calibri"/>
+          <w:sz w:val="22"/>
+        </w:rPr>
+        <w:t>P</w:t>
+      </w:r>
+      <w:r>
+        <w:rPr>
+          <w:rFonts w:ascii="Calibri" w:eastAsia="Calibri" w:hAnsi="Calibri" w:cs="Calibri"/>
+          <w:sz w:val="22"/>
+        </w:rPr>
+        <w:t xml:space="preserve">refijo </w:t>
+      </w:r>
+      <w:r>
+        <w:rPr>
+          <w:rFonts w:ascii="Calibri" w:eastAsia="Calibri" w:hAnsi="Calibri" w:cs="Calibri"/>
+          <w:sz w:val="22"/>
+        </w:rPr>
+        <w:t>PM</w:t>
+      </w:r>
+      <w:r>
+        <w:rPr>
+          <w:rFonts w:ascii="Calibri" w:eastAsia="Calibri" w:hAnsi="Calibri" w:cs="Calibri"/>
+          <w:sz w:val="22"/>
+        </w:rPr>
+        <w:t>-</w:t>
       </w:r>
     </w:p>
     <w:p>

</xml_diff>